<commit_message>
Giao diện quản lý sản phẩm
</commit_message>
<xml_diff>
--- a/BaoCao/Interface/[Team2][Interface]DatHang-LapDDHDeNghi.docx
+++ b/BaoCao/Interface/[Team2][Interface]DatHang-LapDDHDeNghi.docx
@@ -1,6 +1,6 @@
 
 <file path=word/document.xml><?xml version="1.0" encoding="utf-8"?>
-<w:document xmlns:wpc="http://schemas.microsoft.com/office/word/2010/wordprocessingCanvas" xmlns:mc="http://schemas.openxmlformats.org/markup-compatibility/2006" xmlns:o="urn:schemas-microsoft-com:office:office" xmlns:r="http://schemas.openxmlformats.org/officeDocument/2006/relationships" xmlns:m="http://schemas.openxmlformats.org/officeDocument/2006/math" xmlns:v="urn:schemas-microsoft-com:vml" xmlns:wp14="http://schemas.microsoft.com/office/word/2010/wordprocessingDrawing" xmlns:wp="http://schemas.openxmlformats.org/drawingml/2006/wordprocessingDrawing" xmlns:w10="urn:schemas-microsoft-com:office:word" xmlns:w="http://schemas.openxmlformats.org/wordprocessingml/2006/main" xmlns:w14="http://schemas.microsoft.com/office/word/2010/wordml" xmlns:w15="http://schemas.microsoft.com/office/word/2012/wordml" xmlns:wpg="http://schemas.microsoft.com/office/word/2010/wordprocessingGroup" xmlns:wpi="http://schemas.microsoft.com/office/word/2010/wordprocessingInk" xmlns:wne="http://schemas.microsoft.com/office/word/2006/wordml" xmlns:wps="http://schemas.microsoft.com/office/word/2010/wordprocessingShape" mc:Ignorable="w14 w15 wp14">
+<w:document xmlns:wpc="http://schemas.microsoft.com/office/word/2010/wordprocessingCanvas" xmlns:cx="http://schemas.microsoft.com/office/drawing/2014/chartex" xmlns:cx1="http://schemas.microsoft.com/office/drawing/2015/9/8/chartex" xmlns:cx2="http://schemas.microsoft.com/office/drawing/2015/10/21/chartex" xmlns:cx3="http://schemas.microsoft.com/office/drawing/2016/5/9/chartex" xmlns:cx4="http://schemas.microsoft.com/office/drawing/2016/5/10/chartex" xmlns:cx5="http://schemas.microsoft.com/office/drawing/2016/5/11/chartex" xmlns:cx6="http://schemas.microsoft.com/office/drawing/2016/5/12/chartex" xmlns:cx7="http://schemas.microsoft.com/office/drawing/2016/5/13/chartex" xmlns:cx8="http://schemas.microsoft.com/office/drawing/2016/5/14/chartex" xmlns:mc="http://schemas.openxmlformats.org/markup-compatibility/2006" xmlns:aink="http://schemas.microsoft.com/office/drawing/2016/ink" xmlns:am3d="http://schemas.microsoft.com/office/drawing/2017/model3d" xmlns:o="urn:schemas-microsoft-com:office:office" xmlns:r="http://schemas.openxmlformats.org/officeDocument/2006/relationships" xmlns:m="http://schemas.openxmlformats.org/officeDocument/2006/math" xmlns:v="urn:schemas-microsoft-com:vml" xmlns:wp14="http://schemas.microsoft.com/office/word/2010/wordprocessingDrawing" xmlns:wp="http://schemas.openxmlformats.org/drawingml/2006/wordprocessingDrawing" xmlns:w10="urn:schemas-microsoft-com:office:word" xmlns:w="http://schemas.openxmlformats.org/wordprocessingml/2006/main" xmlns:w14="http://schemas.microsoft.com/office/word/2010/wordml" xmlns:w15="http://schemas.microsoft.com/office/word/2012/wordml" xmlns:w16cid="http://schemas.microsoft.com/office/word/2016/wordml/cid" xmlns:w16se="http://schemas.microsoft.com/office/word/2015/wordml/symex" xmlns:wpg="http://schemas.microsoft.com/office/word/2010/wordprocessingGroup" xmlns:wpi="http://schemas.microsoft.com/office/word/2010/wordprocessingInk" xmlns:wne="http://schemas.microsoft.com/office/word/2006/wordml" xmlns:wps="http://schemas.microsoft.com/office/word/2010/wordprocessingShape" mc:Ignorable="w14 w15 w16se w16cid wp14">
   <w:body>
     <w:p>
       <w:pPr>
@@ -10,11 +10,13 @@
           <w:numId w:val="1"/>
         </w:numPr>
         <w:rPr>
+          <w:b/>
           <w:noProof/>
         </w:rPr>
       </w:pPr>
       <w:r>
         <w:rPr>
+          <w:b/>
           <w:noProof/>
         </w:rPr>
         <w:t>Đặt hàng</w:t>
@@ -81,8 +83,6 @@
           </wp:inline>
         </w:drawing>
       </w:r>
-      <w:bookmarkStart w:id="0" w:name="_GoBack"/>
-      <w:bookmarkEnd w:id="0"/>
     </w:p>
     <w:p>
       <w:pPr>
@@ -92,11 +92,13 @@
           <w:numId w:val="1"/>
         </w:numPr>
         <w:rPr>
+          <w:b/>
           <w:noProof/>
         </w:rPr>
       </w:pPr>
       <w:r>
         <w:rPr>
+          <w:b/>
           <w:noProof/>
         </w:rPr>
         <w:lastRenderedPageBreak/>
@@ -174,27 +176,9 @@
       </w:r>
     </w:p>
     <w:p>
-      <w:proofErr w:type="spellStart"/>
       <w:r>
-        <w:t>Lập</w:t>
+        <w:t>Lập biểu đồ</w:t>
       </w:r>
-      <w:proofErr w:type="spellEnd"/>
-      <w:r>
-        <w:t xml:space="preserve"> </w:t>
-      </w:r>
-      <w:proofErr w:type="spellStart"/>
-      <w:r>
-        <w:t>biểu</w:t>
-      </w:r>
-      <w:proofErr w:type="spellEnd"/>
-      <w:r>
-        <w:t xml:space="preserve"> </w:t>
-      </w:r>
-      <w:proofErr w:type="spellStart"/>
-      <w:r>
-        <w:t>đồ</w:t>
-      </w:r>
-      <w:proofErr w:type="spellEnd"/>
     </w:p>
     <w:p>
       <w:r>
@@ -389,6 +373,82 @@
         </w:drawing>
       </w:r>
     </w:p>
+    <w:p/>
+    <w:p>
+      <w:pPr>
+        <w:pStyle w:val="ListParagraph"/>
+        <w:numPr>
+          <w:ilvl w:val="0"/>
+          <w:numId w:val="1"/>
+        </w:numPr>
+        <w:rPr>
+          <w:b/>
+        </w:rPr>
+      </w:pPr>
+      <w:r>
+        <w:rPr>
+          <w:b/>
+        </w:rPr>
+        <w:t>Quản lý sản phẩm</w:t>
+      </w:r>
+    </w:p>
+    <w:p>
+      <w:pPr>
+        <w:ind w:left="360"/>
+        <w:rPr>
+          <w:b/>
+        </w:rPr>
+      </w:pPr>
+      <w:r>
+        <w:rPr>
+          <w:b/>
+          <w:noProof/>
+        </w:rPr>
+        <w:drawing>
+          <wp:inline distT="0" distB="0" distL="0" distR="0">
+            <wp:extent cx="5943600" cy="3890010"/>
+            <wp:effectExtent l="0" t="0" r="0" b="0"/>
+            <wp:docPr id="6" name="Picture 6"/>
+            <wp:cNvGraphicFramePr>
+              <a:graphicFrameLocks xmlns:a="http://schemas.openxmlformats.org/drawingml/2006/main" noChangeAspect="1"/>
+            </wp:cNvGraphicFramePr>
+            <a:graphic xmlns:a="http://schemas.openxmlformats.org/drawingml/2006/main">
+              <a:graphicData uri="http://schemas.openxmlformats.org/drawingml/2006/picture">
+                <pic:pic xmlns:pic="http://schemas.openxmlformats.org/drawingml/2006/picture">
+                  <pic:nvPicPr>
+                    <pic:cNvPr id="6" name="GiaoDienQuanLySanPham.jpg"/>
+                    <pic:cNvPicPr/>
+                  </pic:nvPicPr>
+                  <pic:blipFill>
+                    <a:blip r:embed="rId10" cstate="print">
+                      <a:extLst>
+                        <a:ext uri="{28A0092B-C50C-407E-A947-70E740481C1C}">
+                          <a14:useLocalDpi xmlns:a14="http://schemas.microsoft.com/office/drawing/2010/main" val="0"/>
+                        </a:ext>
+                      </a:extLst>
+                    </a:blip>
+                    <a:stretch>
+                      <a:fillRect/>
+                    </a:stretch>
+                  </pic:blipFill>
+                  <pic:spPr>
+                    <a:xfrm>
+                      <a:off x="0" y="0"/>
+                      <a:ext cx="5943600" cy="3890010"/>
+                    </a:xfrm>
+                    <a:prstGeom prst="rect">
+                      <a:avLst/>
+                    </a:prstGeom>
+                  </pic:spPr>
+                </pic:pic>
+              </a:graphicData>
+            </a:graphic>
+          </wp:inline>
+        </w:drawing>
+      </w:r>
+      <w:bookmarkStart w:id="0" w:name="_GoBack"/>
+      <w:bookmarkEnd w:id="0"/>
+    </w:p>
     <w:sectPr>
       <w:pgSz w:w="12240" w:h="15840"/>
       <w:pgMar w:top="1440" w:right="1440" w:bottom="1440" w:left="1440" w:header="720" w:footer="720" w:gutter="0"/>
@@ -400,8 +460,8 @@
 </file>
 
 <file path=word/numbering.xml><?xml version="1.0" encoding="utf-8"?>
-<w:numbering xmlns:wpc="http://schemas.microsoft.com/office/word/2010/wordprocessingCanvas" xmlns:mc="http://schemas.openxmlformats.org/markup-compatibility/2006" xmlns:o="urn:schemas-microsoft-com:office:office" xmlns:r="http://schemas.openxmlformats.org/officeDocument/2006/relationships" xmlns:m="http://schemas.openxmlformats.org/officeDocument/2006/math" xmlns:v="urn:schemas-microsoft-com:vml" xmlns:wp14="http://schemas.microsoft.com/office/word/2010/wordprocessingDrawing" xmlns:wp="http://schemas.openxmlformats.org/drawingml/2006/wordprocessingDrawing" xmlns:w10="urn:schemas-microsoft-com:office:word" xmlns:w="http://schemas.openxmlformats.org/wordprocessingml/2006/main" xmlns:w14="http://schemas.microsoft.com/office/word/2010/wordml" xmlns:w15="http://schemas.microsoft.com/office/word/2012/wordml" xmlns:wpg="http://schemas.microsoft.com/office/word/2010/wordprocessingGroup" xmlns:wpi="http://schemas.microsoft.com/office/word/2010/wordprocessingInk" xmlns:wne="http://schemas.microsoft.com/office/word/2006/wordml" xmlns:wps="http://schemas.microsoft.com/office/word/2010/wordprocessingShape" mc:Ignorable="w14 w15 wp14">
-  <w:abstractNum w:abstractNumId="0">
+<w:numbering xmlns:wpc="http://schemas.microsoft.com/office/word/2010/wordprocessingCanvas" xmlns:cx="http://schemas.microsoft.com/office/drawing/2014/chartex" xmlns:cx1="http://schemas.microsoft.com/office/drawing/2015/9/8/chartex" xmlns:cx2="http://schemas.microsoft.com/office/drawing/2015/10/21/chartex" xmlns:cx3="http://schemas.microsoft.com/office/drawing/2016/5/9/chartex" xmlns:cx4="http://schemas.microsoft.com/office/drawing/2016/5/10/chartex" xmlns:cx5="http://schemas.microsoft.com/office/drawing/2016/5/11/chartex" xmlns:cx6="http://schemas.microsoft.com/office/drawing/2016/5/12/chartex" xmlns:cx7="http://schemas.microsoft.com/office/drawing/2016/5/13/chartex" xmlns:cx8="http://schemas.microsoft.com/office/drawing/2016/5/14/chartex" xmlns:mc="http://schemas.openxmlformats.org/markup-compatibility/2006" xmlns:aink="http://schemas.microsoft.com/office/drawing/2016/ink" xmlns:am3d="http://schemas.microsoft.com/office/drawing/2017/model3d" xmlns:o="urn:schemas-microsoft-com:office:office" xmlns:r="http://schemas.openxmlformats.org/officeDocument/2006/relationships" xmlns:m="http://schemas.openxmlformats.org/officeDocument/2006/math" xmlns:v="urn:schemas-microsoft-com:vml" xmlns:wp14="http://schemas.microsoft.com/office/word/2010/wordprocessingDrawing" xmlns:wp="http://schemas.openxmlformats.org/drawingml/2006/wordprocessingDrawing" xmlns:w10="urn:schemas-microsoft-com:office:word" xmlns:w="http://schemas.openxmlformats.org/wordprocessingml/2006/main" xmlns:w14="http://schemas.microsoft.com/office/word/2010/wordml" xmlns:w15="http://schemas.microsoft.com/office/word/2012/wordml" xmlns:w16cid="http://schemas.microsoft.com/office/word/2016/wordml/cid" xmlns:w16se="http://schemas.microsoft.com/office/word/2015/wordml/symex" xmlns:wpg="http://schemas.microsoft.com/office/word/2010/wordprocessingGroup" xmlns:wpi="http://schemas.microsoft.com/office/word/2010/wordprocessingInk" xmlns:wne="http://schemas.microsoft.com/office/word/2006/wordml" xmlns:wps="http://schemas.microsoft.com/office/word/2010/wordprocessingShape" mc:Ignorable="w14 w15 w16se w16cid wp14">
+  <w:abstractNum w:abstractNumId="0" w15:restartNumberingAfterBreak="0">
     <w:nsid w:val="2D316F8B"/>
     <w:multiLevelType w:val="hybridMultilevel"/>
     <w:tmpl w:val="D1847456"/>
@@ -497,7 +557,7 @@
 </file>
 
 <file path=word/styles.xml><?xml version="1.0" encoding="utf-8"?>
-<w:styles xmlns:mc="http://schemas.openxmlformats.org/markup-compatibility/2006" xmlns:r="http://schemas.openxmlformats.org/officeDocument/2006/relationships" xmlns:w="http://schemas.openxmlformats.org/wordprocessingml/2006/main" xmlns:w14="http://schemas.microsoft.com/office/word/2010/wordml" xmlns:w15="http://schemas.microsoft.com/office/word/2012/wordml" mc:Ignorable="w14 w15">
+<w:styles xmlns:mc="http://schemas.openxmlformats.org/markup-compatibility/2006" xmlns:r="http://schemas.openxmlformats.org/officeDocument/2006/relationships" xmlns:w="http://schemas.openxmlformats.org/wordprocessingml/2006/main" xmlns:w14="http://schemas.microsoft.com/office/word/2010/wordml" xmlns:w15="http://schemas.microsoft.com/office/word/2012/wordml" xmlns:w16cid="http://schemas.microsoft.com/office/word/2016/wordml/cid" xmlns:w16se="http://schemas.microsoft.com/office/word/2015/wordml/symex" mc:Ignorable="w14 w15 w16se w16cid">
   <w:docDefaults>
     <w:rPrDefault>
       <w:rPr>
@@ -513,7 +573,7 @@
       </w:pPr>
     </w:pPrDefault>
   </w:docDefaults>
-  <w:latentStyles w:defLockedState="0" w:defUIPriority="99" w:defSemiHidden="0" w:defUnhideWhenUsed="0" w:defQFormat="0" w:count="371">
+  <w:latentStyles w:defLockedState="0" w:defUIPriority="99" w:defSemiHidden="0" w:defUnhideWhenUsed="0" w:defQFormat="0" w:count="375">
     <w:lsdException w:name="Normal" w:uiPriority="0" w:qFormat="1"/>
     <w:lsdException w:name="heading 1" w:uiPriority="9" w:qFormat="1"/>
     <w:lsdException w:name="heading 2" w:semiHidden="1" w:uiPriority="9" w:unhideWhenUsed="1" w:qFormat="1"/>
@@ -619,7 +679,6 @@
     <w:lsdException w:name="HTML Sample" w:semiHidden="1" w:unhideWhenUsed="1"/>
     <w:lsdException w:name="HTML Typewriter" w:semiHidden="1" w:unhideWhenUsed="1"/>
     <w:lsdException w:name="HTML Variable" w:semiHidden="1" w:unhideWhenUsed="1"/>
-    <w:lsdException w:name="Normal Table" w:semiHidden="1" w:unhideWhenUsed="1"/>
     <w:lsdException w:name="annotation subject" w:semiHidden="1" w:unhideWhenUsed="1"/>
     <w:lsdException w:name="No List" w:semiHidden="1" w:unhideWhenUsed="1"/>
     <w:lsdException w:name="Outline List 1" w:semiHidden="1" w:unhideWhenUsed="1"/>
@@ -663,10 +722,8 @@
     <w:lsdException w:name="Table Elegant" w:semiHidden="1" w:unhideWhenUsed="1"/>
     <w:lsdException w:name="Table Professional" w:semiHidden="1" w:unhideWhenUsed="1"/>
     <w:lsdException w:name="Table Subtle 1" w:semiHidden="1" w:unhideWhenUsed="1"/>
-    <w:lsdException w:name="Table Subtle 2" w:semiHidden="1" w:unhideWhenUsed="1"/>
     <w:lsdException w:name="Table Web 1" w:semiHidden="1" w:unhideWhenUsed="1"/>
     <w:lsdException w:name="Table Web 2" w:semiHidden="1" w:unhideWhenUsed="1"/>
-    <w:lsdException w:name="Table Web 3" w:semiHidden="1" w:unhideWhenUsed="1"/>
     <w:lsdException w:name="Balloon Text" w:semiHidden="1" w:unhideWhenUsed="1"/>
     <w:lsdException w:name="Table Grid" w:uiPriority="39"/>
     <w:lsdException w:name="Table Theme" w:semiHidden="1" w:unhideWhenUsed="1"/>
@@ -885,6 +942,10 @@
     <w:lsdException w:name="List Table 5 Dark Accent 6" w:uiPriority="50"/>
     <w:lsdException w:name="List Table 6 Colorful Accent 6" w:uiPriority="51"/>
     <w:lsdException w:name="List Table 7 Colorful Accent 6" w:uiPriority="52"/>
+    <w:lsdException w:name="Mention" w:semiHidden="1" w:unhideWhenUsed="1"/>
+    <w:lsdException w:name="Smart Hyperlink" w:semiHidden="1" w:unhideWhenUsed="1"/>
+    <w:lsdException w:name="Hashtag" w:semiHidden="1" w:unhideWhenUsed="1"/>
+    <w:lsdException w:name="Unresolved Mention" w:semiHidden="1" w:unhideWhenUsed="1"/>
   </w:latentStyles>
   <w:style w:type="paragraph" w:default="1" w:styleId="Normal">
     <w:name w:val="Normal"/>

</xml_diff>

<commit_message>
Thêm giao diện của chi tiết đặt hàng
</commit_message>
<xml_diff>
--- a/BaoCao/Interface/[Team2][Interface]DatHang-LapDDHDeNghi.docx
+++ b/BaoCao/Interface/[Team2][Interface]DatHang-LapDDHDeNghi.docx
@@ -1,6 +1,6 @@
 
 <file path=word/document.xml><?xml version="1.0" encoding="utf-8"?>
-<w:document xmlns:wpc="http://schemas.microsoft.com/office/word/2010/wordprocessingCanvas" xmlns:cx="http://schemas.microsoft.com/office/drawing/2014/chartex" xmlns:cx1="http://schemas.microsoft.com/office/drawing/2015/9/8/chartex" xmlns:cx2="http://schemas.microsoft.com/office/drawing/2015/10/21/chartex" xmlns:cx3="http://schemas.microsoft.com/office/drawing/2016/5/9/chartex" xmlns:cx4="http://schemas.microsoft.com/office/drawing/2016/5/10/chartex" xmlns:cx5="http://schemas.microsoft.com/office/drawing/2016/5/11/chartex" xmlns:cx6="http://schemas.microsoft.com/office/drawing/2016/5/12/chartex" xmlns:cx7="http://schemas.microsoft.com/office/drawing/2016/5/13/chartex" xmlns:cx8="http://schemas.microsoft.com/office/drawing/2016/5/14/chartex" xmlns:mc="http://schemas.openxmlformats.org/markup-compatibility/2006" xmlns:aink="http://schemas.microsoft.com/office/drawing/2016/ink" xmlns:am3d="http://schemas.microsoft.com/office/drawing/2017/model3d" xmlns:o="urn:schemas-microsoft-com:office:office" xmlns:r="http://schemas.openxmlformats.org/officeDocument/2006/relationships" xmlns:m="http://schemas.openxmlformats.org/officeDocument/2006/math" xmlns:v="urn:schemas-microsoft-com:vml" xmlns:wp14="http://schemas.microsoft.com/office/word/2010/wordprocessingDrawing" xmlns:wp="http://schemas.openxmlformats.org/drawingml/2006/wordprocessingDrawing" xmlns:w10="urn:schemas-microsoft-com:office:word" xmlns:w="http://schemas.openxmlformats.org/wordprocessingml/2006/main" xmlns:w14="http://schemas.microsoft.com/office/word/2010/wordml" xmlns:w15="http://schemas.microsoft.com/office/word/2012/wordml" xmlns:w16cid="http://schemas.microsoft.com/office/word/2016/wordml/cid" xmlns:w16se="http://schemas.microsoft.com/office/word/2015/wordml/symex" xmlns:wpg="http://schemas.microsoft.com/office/word/2010/wordprocessingGroup" xmlns:wpi="http://schemas.microsoft.com/office/word/2010/wordprocessingInk" xmlns:wne="http://schemas.microsoft.com/office/word/2006/wordml" xmlns:wps="http://schemas.microsoft.com/office/word/2010/wordprocessingShape" mc:Ignorable="w14 w15 w16se w16cid wp14">
+<w:document xmlns:wpc="http://schemas.microsoft.com/office/word/2010/wordprocessingCanvas" xmlns:mc="http://schemas.openxmlformats.org/markup-compatibility/2006" xmlns:o="urn:schemas-microsoft-com:office:office" xmlns:r="http://schemas.openxmlformats.org/officeDocument/2006/relationships" xmlns:m="http://schemas.openxmlformats.org/officeDocument/2006/math" xmlns:v="urn:schemas-microsoft-com:vml" xmlns:wp14="http://schemas.microsoft.com/office/word/2010/wordprocessingDrawing" xmlns:wp="http://schemas.openxmlformats.org/drawingml/2006/wordprocessingDrawing" xmlns:w10="urn:schemas-microsoft-com:office:word" xmlns:w="http://schemas.openxmlformats.org/wordprocessingml/2006/main" xmlns:w14="http://schemas.microsoft.com/office/word/2010/wordml" xmlns:w15="http://schemas.microsoft.com/office/word/2012/wordml" xmlns:wpg="http://schemas.microsoft.com/office/word/2010/wordprocessingGroup" xmlns:wpi="http://schemas.microsoft.com/office/word/2010/wordprocessingInk" xmlns:wne="http://schemas.microsoft.com/office/word/2006/wordml" xmlns:wps="http://schemas.microsoft.com/office/word/2010/wordprocessingShape" mc:Ignorable="w14 w15 wp14">
   <w:body>
     <w:p>
       <w:pPr>
@@ -87,6 +87,372 @@
     <w:p>
       <w:pPr>
         <w:pStyle w:val="ListParagraph"/>
+        <w:ind w:left="0"/>
+        <w:rPr>
+          <w:b/>
+          <w:noProof/>
+        </w:rPr>
+      </w:pPr>
+      <w:r>
+        <w:rPr>
+          <w:b/>
+          <w:noProof/>
+        </w:rPr>
+        <w:lastRenderedPageBreak/>
+        <w:t>Lập đơn đặt hàng</w:t>
+      </w:r>
+    </w:p>
+    <w:p>
+      <w:pPr>
+        <w:pStyle w:val="ListParagraph"/>
+        <w:ind w:left="0"/>
+        <w:rPr>
+          <w:b/>
+          <w:noProof/>
+        </w:rPr>
+      </w:pPr>
+    </w:p>
+    <w:p>
+      <w:pPr>
+        <w:pStyle w:val="ListParagraph"/>
+        <w:ind w:left="0"/>
+        <w:jc w:val="center"/>
+        <w:rPr>
+          <w:b/>
+          <w:noProof/>
+        </w:rPr>
+      </w:pPr>
+      <w:r>
+        <w:rPr>
+          <w:b/>
+          <w:noProof/>
+        </w:rPr>
+        <w:drawing>
+          <wp:inline distT="0" distB="0" distL="0" distR="0">
+            <wp:extent cx="5943600" cy="7656195"/>
+            <wp:effectExtent l="0" t="0" r="0" b="1905"/>
+            <wp:docPr id="8" name="Picture 8"/>
+            <wp:cNvGraphicFramePr>
+              <a:graphicFrameLocks xmlns:a="http://schemas.openxmlformats.org/drawingml/2006/main" noChangeAspect="1"/>
+            </wp:cNvGraphicFramePr>
+            <a:graphic xmlns:a="http://schemas.openxmlformats.org/drawingml/2006/main">
+              <a:graphicData uri="http://schemas.openxmlformats.org/drawingml/2006/picture">
+                <pic:pic xmlns:pic="http://schemas.openxmlformats.org/drawingml/2006/picture">
+                  <pic:nvPicPr>
+                    <pic:cNvPr id="8" name="GD_LapDDH.png"/>
+                    <pic:cNvPicPr/>
+                  </pic:nvPicPr>
+                  <pic:blipFill>
+                    <a:blip r:embed="rId6">
+                      <a:extLst>
+                        <a:ext uri="{28A0092B-C50C-407E-A947-70E740481C1C}">
+                          <a14:useLocalDpi xmlns:a14="http://schemas.microsoft.com/office/drawing/2010/main" val="0"/>
+                        </a:ext>
+                      </a:extLst>
+                    </a:blip>
+                    <a:stretch>
+                      <a:fillRect/>
+                    </a:stretch>
+                  </pic:blipFill>
+                  <pic:spPr>
+                    <a:xfrm>
+                      <a:off x="0" y="0"/>
+                      <a:ext cx="5943600" cy="7656195"/>
+                    </a:xfrm>
+                    <a:prstGeom prst="rect">
+                      <a:avLst/>
+                    </a:prstGeom>
+                  </pic:spPr>
+                </pic:pic>
+              </a:graphicData>
+            </a:graphic>
+          </wp:inline>
+        </w:drawing>
+      </w:r>
+    </w:p>
+    <w:p>
+      <w:pPr>
+        <w:pStyle w:val="ListParagraph"/>
+        <w:ind w:left="0"/>
+        <w:rPr>
+          <w:b/>
+          <w:noProof/>
+        </w:rPr>
+      </w:pPr>
+    </w:p>
+    <w:p>
+      <w:pPr>
+        <w:pStyle w:val="ListParagraph"/>
+        <w:ind w:left="0"/>
+        <w:rPr>
+          <w:b/>
+          <w:noProof/>
+        </w:rPr>
+      </w:pPr>
+      <w:r>
+        <w:rPr>
+          <w:b/>
+          <w:noProof/>
+        </w:rPr>
+        <w:lastRenderedPageBreak/>
+        <w:t>Chi tiết đơn đặt hàng</w:t>
+      </w:r>
+    </w:p>
+    <w:p>
+      <w:pPr>
+        <w:pStyle w:val="ListParagraph"/>
+        <w:ind w:left="0"/>
+        <w:jc w:val="center"/>
+        <w:rPr>
+          <w:b/>
+          <w:noProof/>
+        </w:rPr>
+      </w:pPr>
+    </w:p>
+    <w:p>
+      <w:pPr>
+        <w:pStyle w:val="ListParagraph"/>
+        <w:ind w:left="0"/>
+        <w:rPr>
+          <w:b/>
+          <w:noProof/>
+        </w:rPr>
+      </w:pPr>
+      <w:r>
+        <w:rPr>
+          <w:b/>
+          <w:noProof/>
+        </w:rPr>
+        <w:drawing>
+          <wp:inline distT="0" distB="0" distL="0" distR="0">
+            <wp:extent cx="5943600" cy="7731125"/>
+            <wp:effectExtent l="0" t="0" r="0" b="3175"/>
+            <wp:docPr id="9" name="Picture 9"/>
+            <wp:cNvGraphicFramePr>
+              <a:graphicFrameLocks xmlns:a="http://schemas.openxmlformats.org/drawingml/2006/main" noChangeAspect="1"/>
+            </wp:cNvGraphicFramePr>
+            <a:graphic xmlns:a="http://schemas.openxmlformats.org/drawingml/2006/main">
+              <a:graphicData uri="http://schemas.openxmlformats.org/drawingml/2006/picture">
+                <pic:pic xmlns:pic="http://schemas.openxmlformats.org/drawingml/2006/picture">
+                  <pic:nvPicPr>
+                    <pic:cNvPr id="9" name="GD_XemChiTietDDH.png"/>
+                    <pic:cNvPicPr/>
+                  </pic:nvPicPr>
+                  <pic:blipFill>
+                    <a:blip r:embed="rId7">
+                      <a:extLst>
+                        <a:ext uri="{28A0092B-C50C-407E-A947-70E740481C1C}">
+                          <a14:useLocalDpi xmlns:a14="http://schemas.microsoft.com/office/drawing/2010/main" val="0"/>
+                        </a:ext>
+                      </a:extLst>
+                    </a:blip>
+                    <a:stretch>
+                      <a:fillRect/>
+                    </a:stretch>
+                  </pic:blipFill>
+                  <pic:spPr>
+                    <a:xfrm>
+                      <a:off x="0" y="0"/>
+                      <a:ext cx="5943600" cy="7731125"/>
+                    </a:xfrm>
+                    <a:prstGeom prst="rect">
+                      <a:avLst/>
+                    </a:prstGeom>
+                  </pic:spPr>
+                </pic:pic>
+              </a:graphicData>
+            </a:graphic>
+          </wp:inline>
+        </w:drawing>
+      </w:r>
+    </w:p>
+    <w:p>
+      <w:pPr>
+        <w:pStyle w:val="ListParagraph"/>
+        <w:ind w:left="0"/>
+        <w:rPr>
+          <w:b/>
+          <w:noProof/>
+        </w:rPr>
+      </w:pPr>
+      <w:r>
+        <w:rPr>
+          <w:b/>
+          <w:noProof/>
+        </w:rPr>
+        <w:lastRenderedPageBreak/>
+        <w:t>Cập nhật đơn đặt hàng</w:t>
+      </w:r>
+    </w:p>
+    <w:p>
+      <w:pPr>
+        <w:pStyle w:val="ListParagraph"/>
+        <w:ind w:left="0"/>
+        <w:rPr>
+          <w:b/>
+          <w:noProof/>
+        </w:rPr>
+      </w:pPr>
+    </w:p>
+    <w:p>
+      <w:pPr>
+        <w:pStyle w:val="ListParagraph"/>
+        <w:ind w:left="0"/>
+        <w:jc w:val="center"/>
+        <w:rPr>
+          <w:b/>
+          <w:noProof/>
+        </w:rPr>
+      </w:pPr>
+      <w:r>
+        <w:rPr>
+          <w:b/>
+          <w:noProof/>
+        </w:rPr>
+        <w:drawing>
+          <wp:inline distT="0" distB="0" distL="0" distR="0">
+            <wp:extent cx="5943600" cy="7715250"/>
+            <wp:effectExtent l="0" t="0" r="0" b="0"/>
+            <wp:docPr id="10" name="Picture 10"/>
+            <wp:cNvGraphicFramePr>
+              <a:graphicFrameLocks xmlns:a="http://schemas.openxmlformats.org/drawingml/2006/main" noChangeAspect="1"/>
+            </wp:cNvGraphicFramePr>
+            <a:graphic xmlns:a="http://schemas.openxmlformats.org/drawingml/2006/main">
+              <a:graphicData uri="http://schemas.openxmlformats.org/drawingml/2006/picture">
+                <pic:pic xmlns:pic="http://schemas.openxmlformats.org/drawingml/2006/picture">
+                  <pic:nvPicPr>
+                    <pic:cNvPr id="10" name="GD_CapNhatChiTietDDH.png"/>
+                    <pic:cNvPicPr/>
+                  </pic:nvPicPr>
+                  <pic:blipFill>
+                    <a:blip r:embed="rId8">
+                      <a:extLst>
+                        <a:ext uri="{28A0092B-C50C-407E-A947-70E740481C1C}">
+                          <a14:useLocalDpi xmlns:a14="http://schemas.microsoft.com/office/drawing/2010/main" val="0"/>
+                        </a:ext>
+                      </a:extLst>
+                    </a:blip>
+                    <a:stretch>
+                      <a:fillRect/>
+                    </a:stretch>
+                  </pic:blipFill>
+                  <pic:spPr>
+                    <a:xfrm>
+                      <a:off x="0" y="0"/>
+                      <a:ext cx="5943600" cy="7715250"/>
+                    </a:xfrm>
+                    <a:prstGeom prst="rect">
+                      <a:avLst/>
+                    </a:prstGeom>
+                  </pic:spPr>
+                </pic:pic>
+              </a:graphicData>
+            </a:graphic>
+          </wp:inline>
+        </w:drawing>
+      </w:r>
+    </w:p>
+    <w:p>
+      <w:pPr>
+        <w:pStyle w:val="ListParagraph"/>
+        <w:ind w:left="0"/>
+        <w:rPr>
+          <w:b/>
+          <w:noProof/>
+        </w:rPr>
+      </w:pPr>
+      <w:r>
+        <w:rPr>
+          <w:b/>
+          <w:noProof/>
+        </w:rPr>
+        <w:lastRenderedPageBreak/>
+        <w:t>Thêm sản phẩm vào đơn đặt hàng</w:t>
+      </w:r>
+    </w:p>
+    <w:p>
+      <w:pPr>
+        <w:pStyle w:val="ListParagraph"/>
+        <w:ind w:left="0"/>
+        <w:rPr>
+          <w:b/>
+          <w:noProof/>
+        </w:rPr>
+      </w:pPr>
+    </w:p>
+    <w:p>
+      <w:pPr>
+        <w:pStyle w:val="ListParagraph"/>
+        <w:ind w:left="0"/>
+        <w:jc w:val="center"/>
+        <w:rPr>
+          <w:b/>
+          <w:noProof/>
+        </w:rPr>
+      </w:pPr>
+      <w:r>
+        <w:rPr>
+          <w:b/>
+          <w:noProof/>
+        </w:rPr>
+        <w:drawing>
+          <wp:inline distT="0" distB="0" distL="0" distR="0">
+            <wp:extent cx="3515216" cy="2124371"/>
+            <wp:effectExtent l="0" t="0" r="9525" b="0"/>
+            <wp:docPr id="11" name="Picture 11"/>
+            <wp:cNvGraphicFramePr>
+              <a:graphicFrameLocks xmlns:a="http://schemas.openxmlformats.org/drawingml/2006/main" noChangeAspect="1"/>
+            </wp:cNvGraphicFramePr>
+            <a:graphic xmlns:a="http://schemas.openxmlformats.org/drawingml/2006/main">
+              <a:graphicData uri="http://schemas.openxmlformats.org/drawingml/2006/picture">
+                <pic:pic xmlns:pic="http://schemas.openxmlformats.org/drawingml/2006/picture">
+                  <pic:nvPicPr>
+                    <pic:cNvPr id="11" name="GD_ThemSPvaoDDH.png"/>
+                    <pic:cNvPicPr/>
+                  </pic:nvPicPr>
+                  <pic:blipFill>
+                    <a:blip r:embed="rId9">
+                      <a:extLst>
+                        <a:ext uri="{28A0092B-C50C-407E-A947-70E740481C1C}">
+                          <a14:useLocalDpi xmlns:a14="http://schemas.microsoft.com/office/drawing/2010/main" val="0"/>
+                        </a:ext>
+                      </a:extLst>
+                    </a:blip>
+                    <a:stretch>
+                      <a:fillRect/>
+                    </a:stretch>
+                  </pic:blipFill>
+                  <pic:spPr>
+                    <a:xfrm>
+                      <a:off x="0" y="0"/>
+                      <a:ext cx="3515216" cy="2124371"/>
+                    </a:xfrm>
+                    <a:prstGeom prst="rect">
+                      <a:avLst/>
+                    </a:prstGeom>
+                  </pic:spPr>
+                </pic:pic>
+              </a:graphicData>
+            </a:graphic>
+          </wp:inline>
+        </w:drawing>
+      </w:r>
+      <w:bookmarkStart w:id="0" w:name="_GoBack"/>
+      <w:bookmarkEnd w:id="0"/>
+    </w:p>
+    <w:p>
+      <w:pPr>
+        <w:pStyle w:val="ListParagraph"/>
+        <w:ind w:left="0"/>
+        <w:rPr>
+          <w:b/>
+          <w:noProof/>
+        </w:rPr>
+      </w:pPr>
+    </w:p>
+    <w:p>
+      <w:pPr>
+        <w:pStyle w:val="ListParagraph"/>
         <w:numPr>
           <w:ilvl w:val="0"/>
           <w:numId w:val="1"/>
@@ -101,7 +467,6 @@
           <w:b/>
           <w:noProof/>
         </w:rPr>
-        <w:lastRenderedPageBreak/>
         <w:t>Lập đơn đặt hàng đề nghị</w:t>
       </w:r>
     </w:p>
@@ -143,7 +508,7 @@
                     </pic:cNvPicPr>
                   </pic:nvPicPr>
                   <pic:blipFill>
-                    <a:blip r:embed="rId6">
+                    <a:blip r:embed="rId10">
                       <a:extLst>
                         <a:ext uri="{28A0092B-C50C-407E-A947-70E740481C1C}">
                           <a14:useLocalDpi xmlns:a14="http://schemas.microsoft.com/office/drawing/2010/main" val="0"/>
@@ -176,15 +541,34 @@
       </w:r>
     </w:p>
     <w:p>
-      <w:r>
-        <w:t>Lập biểu đồ</w:t>
-      </w:r>
-    </w:p>
-    <w:p>
-      <w:r>
-        <w:rPr>
-          <w:noProof/>
-        </w:rPr>
+      <w:proofErr w:type="spellStart"/>
+      <w:r>
+        <w:t>Lập</w:t>
+      </w:r>
+      <w:proofErr w:type="spellEnd"/>
+      <w:r>
+        <w:t xml:space="preserve"> </w:t>
+      </w:r>
+      <w:proofErr w:type="spellStart"/>
+      <w:r>
+        <w:t>biểu</w:t>
+      </w:r>
+      <w:proofErr w:type="spellEnd"/>
+      <w:r>
+        <w:t xml:space="preserve"> </w:t>
+      </w:r>
+      <w:proofErr w:type="spellStart"/>
+      <w:r>
+        <w:t>đồ</w:t>
+      </w:r>
+      <w:proofErr w:type="spellEnd"/>
+    </w:p>
+    <w:p>
+      <w:r>
+        <w:rPr>
+          <w:noProof/>
+        </w:rPr>
+        <w:lastRenderedPageBreak/>
         <w:drawing>
           <wp:inline distT="0" distB="0" distL="0" distR="0">
             <wp:extent cx="5943600" cy="3566160"/>
@@ -203,7 +587,7 @@
                     </pic:cNvPicPr>
                   </pic:nvPicPr>
                   <pic:blipFill>
-                    <a:blip r:embed="rId7">
+                    <a:blip r:embed="rId11">
                       <a:extLst>
                         <a:ext uri="{28A0092B-C50C-407E-A947-70E740481C1C}">
                           <a14:useLocalDpi xmlns:a14="http://schemas.microsoft.com/office/drawing/2010/main" val="0"/>
@@ -245,7 +629,6 @@
         <w:rPr>
           <w:noProof/>
         </w:rPr>
-        <w:lastRenderedPageBreak/>
         <w:t>Đơn đặt hàng đề nghị</w:t>
       </w:r>
     </w:p>
@@ -272,7 +655,7 @@
                     </pic:cNvPicPr>
                   </pic:nvPicPr>
                   <pic:blipFill>
-                    <a:blip r:embed="rId8">
+                    <a:blip r:embed="rId12">
                       <a:extLst>
                         <a:ext uri="{28A0092B-C50C-407E-A947-70E740481C1C}">
                           <a14:useLocalDpi xmlns:a14="http://schemas.microsoft.com/office/drawing/2010/main" val="0"/>
@@ -323,6 +706,7 @@
         <w:rPr>
           <w:noProof/>
         </w:rPr>
+        <w:lastRenderedPageBreak/>
         <w:drawing>
           <wp:inline distT="0" distB="0" distL="0" distR="0">
             <wp:extent cx="5935980" cy="3578225"/>
@@ -341,7 +725,7 @@
                     </pic:cNvPicPr>
                   </pic:nvPicPr>
                   <pic:blipFill>
-                    <a:blip r:embed="rId9">
+                    <a:blip r:embed="rId13">
                       <a:extLst>
                         <a:ext uri="{28A0092B-C50C-407E-A947-70E740481C1C}">
                           <a14:useLocalDpi xmlns:a14="http://schemas.microsoft.com/office/drawing/2010/main" val="0"/>
@@ -385,12 +769,56 @@
           <w:b/>
         </w:rPr>
       </w:pPr>
-      <w:r>
-        <w:rPr>
-          <w:b/>
-        </w:rPr>
-        <w:t>Quản lý sản phẩm</w:t>
-      </w:r>
+      <w:proofErr w:type="spellStart"/>
+      <w:r>
+        <w:rPr>
+          <w:b/>
+        </w:rPr>
+        <w:t>Quản</w:t>
+      </w:r>
+      <w:proofErr w:type="spellEnd"/>
+      <w:r>
+        <w:rPr>
+          <w:b/>
+        </w:rPr>
+        <w:t xml:space="preserve"> </w:t>
+      </w:r>
+      <w:proofErr w:type="spellStart"/>
+      <w:r>
+        <w:rPr>
+          <w:b/>
+        </w:rPr>
+        <w:t>lý</w:t>
+      </w:r>
+      <w:proofErr w:type="spellEnd"/>
+      <w:r>
+        <w:rPr>
+          <w:b/>
+        </w:rPr>
+        <w:t xml:space="preserve"> </w:t>
+      </w:r>
+      <w:proofErr w:type="spellStart"/>
+      <w:r>
+        <w:rPr>
+          <w:b/>
+        </w:rPr>
+        <w:t>sản</w:t>
+      </w:r>
+      <w:proofErr w:type="spellEnd"/>
+      <w:r>
+        <w:rPr>
+          <w:b/>
+        </w:rPr>
+        <w:t xml:space="preserve"> </w:t>
+      </w:r>
+      <w:proofErr w:type="spellStart"/>
+      <w:r>
+        <w:rPr>
+          <w:b/>
+        </w:rPr>
+        <w:t>phẩm</w:t>
+      </w:r>
+      <w:proofErr w:type="spellEnd"/>
     </w:p>
     <w:p>
       <w:pPr>
@@ -420,7 +848,7 @@
                     <pic:cNvPicPr/>
                   </pic:nvPicPr>
                   <pic:blipFill>
-                    <a:blip r:embed="rId10" cstate="print">
+                    <a:blip r:embed="rId14" cstate="print">
                       <a:extLst>
                         <a:ext uri="{28A0092B-C50C-407E-A947-70E740481C1C}">
                           <a14:useLocalDpi xmlns:a14="http://schemas.microsoft.com/office/drawing/2010/main" val="0"/>
@@ -446,8 +874,6 @@
           </wp:inline>
         </w:drawing>
       </w:r>
-      <w:bookmarkStart w:id="0" w:name="_GoBack"/>
-      <w:bookmarkEnd w:id="0"/>
     </w:p>
     <w:sectPr>
       <w:pgSz w:w="12240" w:h="15840"/>
@@ -460,7 +886,7 @@
 </file>
 
 <file path=word/numbering.xml><?xml version="1.0" encoding="utf-8"?>
-<w:numbering xmlns:wpc="http://schemas.microsoft.com/office/word/2010/wordprocessingCanvas" xmlns:cx="http://schemas.microsoft.com/office/drawing/2014/chartex" xmlns:cx1="http://schemas.microsoft.com/office/drawing/2015/9/8/chartex" xmlns:cx2="http://schemas.microsoft.com/office/drawing/2015/10/21/chartex" xmlns:cx3="http://schemas.microsoft.com/office/drawing/2016/5/9/chartex" xmlns:cx4="http://schemas.microsoft.com/office/drawing/2016/5/10/chartex" xmlns:cx5="http://schemas.microsoft.com/office/drawing/2016/5/11/chartex" xmlns:cx6="http://schemas.microsoft.com/office/drawing/2016/5/12/chartex" xmlns:cx7="http://schemas.microsoft.com/office/drawing/2016/5/13/chartex" xmlns:cx8="http://schemas.microsoft.com/office/drawing/2016/5/14/chartex" xmlns:mc="http://schemas.openxmlformats.org/markup-compatibility/2006" xmlns:aink="http://schemas.microsoft.com/office/drawing/2016/ink" xmlns:am3d="http://schemas.microsoft.com/office/drawing/2017/model3d" xmlns:o="urn:schemas-microsoft-com:office:office" xmlns:r="http://schemas.openxmlformats.org/officeDocument/2006/relationships" xmlns:m="http://schemas.openxmlformats.org/officeDocument/2006/math" xmlns:v="urn:schemas-microsoft-com:vml" xmlns:wp14="http://schemas.microsoft.com/office/word/2010/wordprocessingDrawing" xmlns:wp="http://schemas.openxmlformats.org/drawingml/2006/wordprocessingDrawing" xmlns:w10="urn:schemas-microsoft-com:office:word" xmlns:w="http://schemas.openxmlformats.org/wordprocessingml/2006/main" xmlns:w14="http://schemas.microsoft.com/office/word/2010/wordml" xmlns:w15="http://schemas.microsoft.com/office/word/2012/wordml" xmlns:w16cid="http://schemas.microsoft.com/office/word/2016/wordml/cid" xmlns:w16se="http://schemas.microsoft.com/office/word/2015/wordml/symex" xmlns:wpg="http://schemas.microsoft.com/office/word/2010/wordprocessingGroup" xmlns:wpi="http://schemas.microsoft.com/office/word/2010/wordprocessingInk" xmlns:wne="http://schemas.microsoft.com/office/word/2006/wordml" xmlns:wps="http://schemas.microsoft.com/office/word/2010/wordprocessingShape" mc:Ignorable="w14 w15 w16se w16cid wp14">
+<w:numbering xmlns:wpc="http://schemas.microsoft.com/office/word/2010/wordprocessingCanvas" xmlns:mc="http://schemas.openxmlformats.org/markup-compatibility/2006" xmlns:o="urn:schemas-microsoft-com:office:office" xmlns:r="http://schemas.openxmlformats.org/officeDocument/2006/relationships" xmlns:m="http://schemas.openxmlformats.org/officeDocument/2006/math" xmlns:v="urn:schemas-microsoft-com:vml" xmlns:wp14="http://schemas.microsoft.com/office/word/2010/wordprocessingDrawing" xmlns:wp="http://schemas.openxmlformats.org/drawingml/2006/wordprocessingDrawing" xmlns:w10="urn:schemas-microsoft-com:office:word" xmlns:w="http://schemas.openxmlformats.org/wordprocessingml/2006/main" xmlns:w14="http://schemas.microsoft.com/office/word/2010/wordml" xmlns:w15="http://schemas.microsoft.com/office/word/2012/wordml" xmlns:wpg="http://schemas.microsoft.com/office/word/2010/wordprocessingGroup" xmlns:wpi="http://schemas.microsoft.com/office/word/2010/wordprocessingInk" xmlns:wne="http://schemas.microsoft.com/office/word/2006/wordml" xmlns:wps="http://schemas.microsoft.com/office/word/2010/wordprocessingShape" mc:Ignorable="w14 w15 wp14">
   <w:abstractNum w:abstractNumId="0" w15:restartNumberingAfterBreak="0">
     <w:nsid w:val="2D316F8B"/>
     <w:multiLevelType w:val="hybridMultilevel"/>
@@ -557,7 +983,7 @@
 </file>
 
 <file path=word/styles.xml><?xml version="1.0" encoding="utf-8"?>
-<w:styles xmlns:mc="http://schemas.openxmlformats.org/markup-compatibility/2006" xmlns:r="http://schemas.openxmlformats.org/officeDocument/2006/relationships" xmlns:w="http://schemas.openxmlformats.org/wordprocessingml/2006/main" xmlns:w14="http://schemas.microsoft.com/office/word/2010/wordml" xmlns:w15="http://schemas.microsoft.com/office/word/2012/wordml" xmlns:w16cid="http://schemas.microsoft.com/office/word/2016/wordml/cid" xmlns:w16se="http://schemas.microsoft.com/office/word/2015/wordml/symex" mc:Ignorable="w14 w15 w16se w16cid">
+<w:styles xmlns:mc="http://schemas.openxmlformats.org/markup-compatibility/2006" xmlns:r="http://schemas.openxmlformats.org/officeDocument/2006/relationships" xmlns:w="http://schemas.openxmlformats.org/wordprocessingml/2006/main" xmlns:w14="http://schemas.microsoft.com/office/word/2010/wordml" xmlns:w15="http://schemas.microsoft.com/office/word/2012/wordml" mc:Ignorable="w14 w15">
   <w:docDefaults>
     <w:rPrDefault>
       <w:rPr>
@@ -573,7 +999,7 @@
       </w:pPr>
     </w:pPrDefault>
   </w:docDefaults>
-  <w:latentStyles w:defLockedState="0" w:defUIPriority="99" w:defSemiHidden="0" w:defUnhideWhenUsed="0" w:defQFormat="0" w:count="375">
+  <w:latentStyles w:defLockedState="0" w:defUIPriority="99" w:defSemiHidden="0" w:defUnhideWhenUsed="0" w:defQFormat="0" w:count="371">
     <w:lsdException w:name="Normal" w:uiPriority="0" w:qFormat="1"/>
     <w:lsdException w:name="heading 1" w:uiPriority="9" w:qFormat="1"/>
     <w:lsdException w:name="heading 2" w:semiHidden="1" w:uiPriority="9" w:unhideWhenUsed="1" w:qFormat="1"/>
@@ -679,6 +1105,7 @@
     <w:lsdException w:name="HTML Sample" w:semiHidden="1" w:unhideWhenUsed="1"/>
     <w:lsdException w:name="HTML Typewriter" w:semiHidden="1" w:unhideWhenUsed="1"/>
     <w:lsdException w:name="HTML Variable" w:semiHidden="1" w:unhideWhenUsed="1"/>
+    <w:lsdException w:name="Normal Table" w:semiHidden="1" w:unhideWhenUsed="1"/>
     <w:lsdException w:name="annotation subject" w:semiHidden="1" w:unhideWhenUsed="1"/>
     <w:lsdException w:name="No List" w:semiHidden="1" w:unhideWhenUsed="1"/>
     <w:lsdException w:name="Outline List 1" w:semiHidden="1" w:unhideWhenUsed="1"/>
@@ -722,8 +1149,10 @@
     <w:lsdException w:name="Table Elegant" w:semiHidden="1" w:unhideWhenUsed="1"/>
     <w:lsdException w:name="Table Professional" w:semiHidden="1" w:unhideWhenUsed="1"/>
     <w:lsdException w:name="Table Subtle 1" w:semiHidden="1" w:unhideWhenUsed="1"/>
+    <w:lsdException w:name="Table Subtle 2" w:semiHidden="1" w:unhideWhenUsed="1"/>
     <w:lsdException w:name="Table Web 1" w:semiHidden="1" w:unhideWhenUsed="1"/>
     <w:lsdException w:name="Table Web 2" w:semiHidden="1" w:unhideWhenUsed="1"/>
+    <w:lsdException w:name="Table Web 3" w:semiHidden="1" w:unhideWhenUsed="1"/>
     <w:lsdException w:name="Balloon Text" w:semiHidden="1" w:unhideWhenUsed="1"/>
     <w:lsdException w:name="Table Grid" w:uiPriority="39"/>
     <w:lsdException w:name="Table Theme" w:semiHidden="1" w:unhideWhenUsed="1"/>
@@ -942,10 +1371,6 @@
     <w:lsdException w:name="List Table 5 Dark Accent 6" w:uiPriority="50"/>
     <w:lsdException w:name="List Table 6 Colorful Accent 6" w:uiPriority="51"/>
     <w:lsdException w:name="List Table 7 Colorful Accent 6" w:uiPriority="52"/>
-    <w:lsdException w:name="Mention" w:semiHidden="1" w:unhideWhenUsed="1"/>
-    <w:lsdException w:name="Smart Hyperlink" w:semiHidden="1" w:unhideWhenUsed="1"/>
-    <w:lsdException w:name="Hashtag" w:semiHidden="1" w:unhideWhenUsed="1"/>
-    <w:lsdException w:name="Unresolved Mention" w:semiHidden="1" w:unhideWhenUsed="1"/>
   </w:latentStyles>
   <w:style w:type="paragraph" w:default="1" w:styleId="Normal">
     <w:name w:val="Normal"/>

</xml_diff>

<commit_message>
Update giao diện đặt hàng
</commit_message>
<xml_diff>
--- a/BaoCao/Interface/[Team2][Interface]DatHang-LapDDHDeNghi.docx
+++ b/BaoCao/Interface/[Team2][Interface]DatHang-LapDDHDeNghi.docx
@@ -154,9 +154,9 @@
         </w:rPr>
         <w:drawing>
           <wp:inline distT="0" distB="0" distL="0" distR="0">
-            <wp:extent cx="5943600" cy="6262370"/>
-            <wp:effectExtent l="0" t="0" r="0" b="5080"/>
-            <wp:docPr id="14" name="Picture 14"/>
+            <wp:extent cx="5943600" cy="6308725"/>
+            <wp:effectExtent l="0" t="0" r="0" b="0"/>
+            <wp:docPr id="7" name="Picture 7"/>
             <wp:cNvGraphicFramePr>
               <a:graphicFrameLocks xmlns:a="http://schemas.openxmlformats.org/drawingml/2006/main" noChangeAspect="1"/>
             </wp:cNvGraphicFramePr>
@@ -164,7 +164,7 @@
               <a:graphicData uri="http://schemas.openxmlformats.org/drawingml/2006/picture">
                 <pic:pic xmlns:pic="http://schemas.openxmlformats.org/drawingml/2006/picture">
                   <pic:nvPicPr>
-                    <pic:cNvPr id="14" name="GD_LapCTDH.png"/>
+                    <pic:cNvPr id="7" name="GD_LapCTDH.png"/>
                     <pic:cNvPicPr/>
                   </pic:nvPicPr>
                   <pic:blipFill>
@@ -182,7 +182,7 @@
                   <pic:spPr>
                     <a:xfrm>
                       <a:off x="0" y="0"/>
-                      <a:ext cx="5943600" cy="6262370"/>
+                      <a:ext cx="5943600" cy="6308725"/>
                     </a:xfrm>
                     <a:prstGeom prst="rect">
                       <a:avLst/>
@@ -334,6 +334,7 @@
           <w:szCs w:val="26"/>
         </w:rPr>
       </w:pPr>
+      <w:bookmarkStart w:id="0" w:name="_GoBack"/>
       <w:r>
         <w:rPr>
           <w:rFonts w:ascii="Times New Roman" w:hAnsi="Times New Roman" w:cs="Times New Roman"/>
@@ -344,9 +345,9 @@
         </w:rPr>
         <w:drawing>
           <wp:inline distT="0" distB="0" distL="0" distR="0">
-            <wp:extent cx="5943600" cy="6675755"/>
-            <wp:effectExtent l="0" t="0" r="0" b="0"/>
-            <wp:docPr id="13" name="Picture 13"/>
+            <wp:extent cx="5943600" cy="6562725"/>
+            <wp:effectExtent l="0" t="0" r="0" b="9525"/>
+            <wp:docPr id="8" name="Picture 8"/>
             <wp:cNvGraphicFramePr>
               <a:graphicFrameLocks xmlns:a="http://schemas.openxmlformats.org/drawingml/2006/main" noChangeAspect="1"/>
             </wp:cNvGraphicFramePr>
@@ -354,7 +355,7 @@
               <a:graphicData uri="http://schemas.openxmlformats.org/drawingml/2006/picture">
                 <pic:pic xmlns:pic="http://schemas.openxmlformats.org/drawingml/2006/picture">
                   <pic:nvPicPr>
-                    <pic:cNvPr id="13" name="GD_CapNhatCTDH.png"/>
+                    <pic:cNvPr id="8" name="GD_CapNhatCTDH.png"/>
                     <pic:cNvPicPr/>
                   </pic:nvPicPr>
                   <pic:blipFill>
@@ -372,7 +373,7 @@
                   <pic:spPr>
                     <a:xfrm>
                       <a:off x="0" y="0"/>
-                      <a:ext cx="5943600" cy="6675755"/>
+                      <a:ext cx="5943600" cy="6562725"/>
                     </a:xfrm>
                     <a:prstGeom prst="rect">
                       <a:avLst/>
@@ -384,6 +385,7 @@
           </wp:inline>
         </w:drawing>
       </w:r>
+      <w:bookmarkEnd w:id="0"/>
     </w:p>
     <w:p>
       <w:pPr>
@@ -482,7 +484,6 @@
                 <w:sz w:val="26"/>
                 <w:szCs w:val="26"/>
               </w:rPr>
-              <w:lastRenderedPageBreak/>
               <w:t>STT</w:t>
             </w:r>
           </w:p>
@@ -614,6 +615,7 @@
                 <w:sz w:val="26"/>
                 <w:szCs w:val="26"/>
               </w:rPr>
+              <w:lastRenderedPageBreak/>
               <w:t>1</w:t>
             </w:r>
           </w:p>
@@ -4605,7 +4607,6 @@
           <w:sz w:val="26"/>
           <w:szCs w:val="26"/>
         </w:rPr>
-        <w:lastRenderedPageBreak/>
         <w:t>Màn hình xem chi tiết đơn đặt hàng chưa duyệt nhưng thỏa quy định</w:t>
       </w:r>
     </w:p>
@@ -4628,6 +4629,7 @@
           <w:sz w:val="26"/>
           <w:szCs w:val="26"/>
         </w:rPr>
+        <w:lastRenderedPageBreak/>
         <w:drawing>
           <wp:inline distT="0" distB="0" distL="0" distR="0">
             <wp:extent cx="5943600" cy="4396105"/>
@@ -6520,7 +6522,6 @@
                 <w:sz w:val="26"/>
                 <w:szCs w:val="26"/>
               </w:rPr>
-              <w:lastRenderedPageBreak/>
               <w:t xml:space="preserve">Cancel: </w:t>
             </w:r>
             <w:proofErr w:type="spellStart"/>
@@ -8192,7 +8193,6 @@
                 <w:sz w:val="26"/>
                 <w:szCs w:val="26"/>
               </w:rPr>
-              <w:lastRenderedPageBreak/>
               <w:t>Không</w:t>
             </w:r>
             <w:proofErr w:type="spellEnd"/>
@@ -8435,6 +8435,7 @@
                 <w:sz w:val="26"/>
                 <w:szCs w:val="26"/>
               </w:rPr>
+              <w:lastRenderedPageBreak/>
               <w:t>Lập</w:t>
             </w:r>
             <w:proofErr w:type="spellEnd"/>
@@ -8940,8 +8941,6 @@
           </wp:inline>
         </w:drawing>
       </w:r>
-      <w:bookmarkStart w:id="0" w:name="_GoBack"/>
-      <w:bookmarkEnd w:id="0"/>
     </w:p>
     <w:tbl>
       <w:tblPr>
@@ -9867,7 +9866,6 @@
           <w:sz w:val="26"/>
           <w:szCs w:val="26"/>
         </w:rPr>
-        <w:lastRenderedPageBreak/>
         <w:t>Màn hình xem chi tiết đơn đặt hàng đã duyệt</w:t>
       </w:r>
     </w:p>
@@ -9890,6 +9888,7 @@
           <w:sz w:val="26"/>
           <w:szCs w:val="26"/>
         </w:rPr>
+        <w:lastRenderedPageBreak/>
         <w:drawing>
           <wp:inline distT="0" distB="0" distL="0" distR="0">
             <wp:extent cx="5943600" cy="4355465"/>
@@ -11198,15 +11197,7 @@
                 <w:sz w:val="26"/>
                 <w:szCs w:val="26"/>
               </w:rPr>
-              <w:t xml:space="preserve">: </w:t>
-            </w:r>
-            <w:r>
-              <w:rPr>
-                <w:rFonts w:ascii="Times New Roman" w:hAnsi="Times New Roman" w:cs="Times New Roman"/>
-                <w:sz w:val="26"/>
-                <w:szCs w:val="26"/>
-              </w:rPr>
-              <w:t>disable</w:t>
+              <w:t>: disable</w:t>
             </w:r>
           </w:p>
           <w:p>
@@ -11930,6 +11921,7 @@
           <w:sz w:val="26"/>
           <w:szCs w:val="26"/>
         </w:rPr>
+        <w:lastRenderedPageBreak/>
         <w:t>Màn hình xem chi tiết đơn đặt hàng không duyệt</w:t>
       </w:r>
     </w:p>
@@ -12222,7 +12214,6 @@
           <w:sz w:val="26"/>
           <w:szCs w:val="26"/>
         </w:rPr>
-        <w:lastRenderedPageBreak/>
         <w:t>Màn hình xem chi tiết đơn đặt hàng đã giao</w:t>
       </w:r>
     </w:p>
@@ -12247,6 +12238,7 @@
           <w:sz w:val="26"/>
           <w:szCs w:val="26"/>
         </w:rPr>
+        <w:lastRenderedPageBreak/>
         <w:drawing>
           <wp:inline distT="0" distB="0" distL="0" distR="0">
             <wp:extent cx="5943600" cy="4236720"/>
@@ -13555,15 +13547,7 @@
                 <w:sz w:val="26"/>
                 <w:szCs w:val="26"/>
               </w:rPr>
-              <w:t xml:space="preserve">: </w:t>
-            </w:r>
-            <w:r>
-              <w:rPr>
-                <w:rFonts w:ascii="Times New Roman" w:hAnsi="Times New Roman" w:cs="Times New Roman"/>
-                <w:sz w:val="26"/>
-                <w:szCs w:val="26"/>
-              </w:rPr>
-              <w:t>disable</w:t>
+              <w:t>: disable</w:t>
             </w:r>
           </w:p>
           <w:p>
@@ -14057,7 +14041,6 @@
           <w:sz w:val="26"/>
           <w:szCs w:val="26"/>
         </w:rPr>
-        <w:lastRenderedPageBreak/>
         <w:t>Màn hình duyệt đơn đặt hàng</w:t>
       </w:r>
     </w:p>
@@ -14080,6 +14063,7 @@
           <w:sz w:val="26"/>
           <w:szCs w:val="26"/>
         </w:rPr>
+        <w:lastRenderedPageBreak/>
         <w:drawing>
           <wp:inline distT="0" distB="0" distL="0" distR="0">
             <wp:extent cx="5943600" cy="4222750"/>
@@ -15373,7 +15357,6 @@
           <w:sz w:val="26"/>
           <w:szCs w:val="26"/>
         </w:rPr>
-        <w:lastRenderedPageBreak/>
         <w:t>Màn hình không duyệt đơn đặt hàng</w:t>
       </w:r>
     </w:p>
@@ -15396,6 +15379,7 @@
           <w:sz w:val="26"/>
           <w:szCs w:val="26"/>
         </w:rPr>
+        <w:lastRenderedPageBreak/>
         <w:drawing>
           <wp:inline distT="0" distB="0" distL="0" distR="0">
             <wp:extent cx="5943600" cy="4423410"/>
@@ -16699,7 +16683,6 @@
           <w:sz w:val="26"/>
           <w:szCs w:val="26"/>
         </w:rPr>
-        <w:lastRenderedPageBreak/>
         <w:t>Lập đơn đặt hàng đề nghị</w:t>
       </w:r>
     </w:p>
@@ -16721,6 +16704,7 @@
           <w:sz w:val="26"/>
           <w:szCs w:val="26"/>
         </w:rPr>
+        <w:lastRenderedPageBreak/>
         <w:t xml:space="preserve">Các sản phẩm tiềm năng </w:t>
       </w:r>
     </w:p>
@@ -16925,7 +16909,6 @@
           <w:sz w:val="26"/>
           <w:szCs w:val="26"/>
         </w:rPr>
-        <w:lastRenderedPageBreak/>
         <w:t>Đơn đặt hàng đề nghị</w:t>
       </w:r>
     </w:p>
@@ -16944,6 +16927,7 @@
           <w:sz w:val="26"/>
           <w:szCs w:val="26"/>
         </w:rPr>
+        <w:lastRenderedPageBreak/>
         <w:drawing>
           <wp:inline distT="0" distB="0" distL="0" distR="0">
             <wp:extent cx="5935980" cy="3520440"/>
@@ -17118,6 +17102,7 @@
           <w:sz w:val="26"/>
           <w:szCs w:val="26"/>
         </w:rPr>
+        <w:lastRenderedPageBreak/>
         <w:t>Quản</w:t>
       </w:r>
       <w:proofErr w:type="spellEnd"/>

</xml_diff>